<commit_message>
printf => cout, cout => printf
</commit_message>
<xml_diff>
--- a/LR2.docx
+++ b/LR2.docx
@@ -261,8 +261,6 @@
         </w:rPr>
         <w:t>3</w:t>
       </w:r>
-      <w:bookmarkStart w:id="0" w:name="_GoBack"/>
-      <w:bookmarkEnd w:id="0"/>
     </w:p>
     <w:p>
       <w:pPr>
@@ -2935,7 +2933,6 @@
           <w:color w:val="000000"/>
           <w:sz w:val="19"/>
           <w:szCs w:val="19"/>
-          <w:lang w:val="en-US"/>
         </w:rPr>
       </w:pPr>
       <w:r>
@@ -2955,7 +2952,35 @@
           <w:szCs w:val="19"/>
           <w:lang w:val="en-US"/>
         </w:rPr>
-        <w:t>b = r % 100 / 10;</w:t>
+        <w:t>b</w:t>
+      </w:r>
+      <w:r>
+        <w:rPr>
+          <w:rFonts w:ascii="Consolas" w:hAnsi="Consolas" w:cs="Consolas"/>
+          <w:color w:val="000000"/>
+          <w:sz w:val="19"/>
+          <w:szCs w:val="19"/>
+        </w:rPr>
+        <w:t xml:space="preserve"> = </w:t>
+      </w:r>
+      <w:r>
+        <w:rPr>
+          <w:rFonts w:ascii="Consolas" w:hAnsi="Consolas" w:cs="Consolas"/>
+          <w:color w:val="000000"/>
+          <w:sz w:val="19"/>
+          <w:szCs w:val="19"/>
+          <w:lang w:val="en-US"/>
+        </w:rPr>
+        <w:t>r</w:t>
+      </w:r>
+      <w:r>
+        <w:rPr>
+          <w:rFonts w:ascii="Consolas" w:hAnsi="Consolas" w:cs="Consolas"/>
+          <w:color w:val="000000"/>
+          <w:sz w:val="19"/>
+          <w:szCs w:val="19"/>
+        </w:rPr>
+        <w:t xml:space="preserve"> % 100 / 10;</w:t>
       </w:r>
     </w:p>
     <w:p>
@@ -2968,27 +2993,61 @@
           <w:color w:val="000000"/>
           <w:sz w:val="19"/>
           <w:szCs w:val="19"/>
-          <w:lang w:val="en-US"/>
-        </w:rPr>
-      </w:pPr>
-      <w:r>
-        <w:rPr>
-          <w:rFonts w:ascii="Consolas" w:hAnsi="Consolas" w:cs="Consolas"/>
-          <w:color w:val="000000"/>
-          <w:sz w:val="19"/>
-          <w:szCs w:val="19"/>
-          <w:lang w:val="en-US"/>
+        </w:rPr>
+      </w:pPr>
+      <w:r>
+        <w:rPr>
+          <w:rFonts w:ascii="Consolas" w:hAnsi="Consolas" w:cs="Consolas"/>
+          <w:color w:val="000000"/>
+          <w:sz w:val="19"/>
+          <w:szCs w:val="19"/>
         </w:rPr>
         <w:tab/>
-        <w:t>c = r % 10</w:t>
-      </w:r>
-      <w:r>
-        <w:rPr>
-          <w:rFonts w:ascii="Consolas" w:hAnsi="Consolas" w:cs="Consolas"/>
-          <w:color w:val="000000"/>
-          <w:sz w:val="19"/>
-          <w:szCs w:val="19"/>
-          <w:lang w:val="en-US"/>
+      </w:r>
+      <w:r>
+        <w:rPr>
+          <w:rFonts w:ascii="Consolas" w:hAnsi="Consolas" w:cs="Consolas"/>
+          <w:color w:val="000000"/>
+          <w:sz w:val="19"/>
+          <w:szCs w:val="19"/>
+          <w:lang w:val="en-US"/>
+        </w:rPr>
+        <w:t>c</w:t>
+      </w:r>
+      <w:r>
+        <w:rPr>
+          <w:rFonts w:ascii="Consolas" w:hAnsi="Consolas" w:cs="Consolas"/>
+          <w:color w:val="000000"/>
+          <w:sz w:val="19"/>
+          <w:szCs w:val="19"/>
+        </w:rPr>
+        <w:t xml:space="preserve"> = </w:t>
+      </w:r>
+      <w:r>
+        <w:rPr>
+          <w:rFonts w:ascii="Consolas" w:hAnsi="Consolas" w:cs="Consolas"/>
+          <w:color w:val="000000"/>
+          <w:sz w:val="19"/>
+          <w:szCs w:val="19"/>
+          <w:lang w:val="en-US"/>
+        </w:rPr>
+        <w:t>r</w:t>
+      </w:r>
+      <w:r>
+        <w:rPr>
+          <w:rFonts w:ascii="Consolas" w:hAnsi="Consolas" w:cs="Consolas"/>
+          <w:color w:val="000000"/>
+          <w:sz w:val="19"/>
+          <w:szCs w:val="19"/>
+        </w:rPr>
+        <w:t xml:space="preserve"> % 10</w:t>
+      </w:r>
+      <w:r>
+        <w:rPr>
+          <w:rFonts w:ascii="Consolas" w:hAnsi="Consolas" w:cs="Consolas"/>
+          <w:color w:val="000000"/>
+          <w:sz w:val="19"/>
+          <w:szCs w:val="19"/>
         </w:rPr>
         <w:t>:</w:t>
       </w:r>
@@ -3012,7 +3071,6 @@
           <w:color w:val="000000"/>
           <w:sz w:val="19"/>
           <w:szCs w:val="19"/>
-          <w:lang w:val="en-US"/>
         </w:rPr>
         <w:tab/>
       </w:r>
@@ -3024,7 +3082,177 @@
           <w:szCs w:val="19"/>
           <w:lang w:val="en-US"/>
         </w:rPr>
-        <w:t>((a &gt; b) &amp;&amp; (b &gt; c)) || ((a &lt; b) &amp;&amp; (b &lt; c)</w:t>
+        <w:t>((</w:t>
+      </w:r>
+      <w:r>
+        <w:rPr>
+          <w:rFonts w:ascii="Consolas" w:hAnsi="Consolas" w:cs="Consolas"/>
+          <w:color w:val="000000"/>
+          <w:sz w:val="19"/>
+          <w:szCs w:val="19"/>
+          <w:lang w:val="en-US"/>
+        </w:rPr>
+        <w:t>a</w:t>
+      </w:r>
+      <w:r>
+        <w:rPr>
+          <w:rFonts w:ascii="Consolas" w:hAnsi="Consolas" w:cs="Consolas"/>
+          <w:color w:val="000000"/>
+          <w:sz w:val="19"/>
+          <w:szCs w:val="19"/>
+          <w:lang w:val="en-US"/>
+        </w:rPr>
+        <w:t xml:space="preserve"> &gt; </w:t>
+      </w:r>
+      <w:r>
+        <w:rPr>
+          <w:rFonts w:ascii="Consolas" w:hAnsi="Consolas" w:cs="Consolas"/>
+          <w:color w:val="000000"/>
+          <w:sz w:val="19"/>
+          <w:szCs w:val="19"/>
+          <w:lang w:val="en-US"/>
+        </w:rPr>
+        <w:t>b</w:t>
+      </w:r>
+      <w:r>
+        <w:rPr>
+          <w:rFonts w:ascii="Consolas" w:hAnsi="Consolas" w:cs="Consolas"/>
+          <w:color w:val="000000"/>
+          <w:sz w:val="19"/>
+          <w:szCs w:val="19"/>
+          <w:lang w:val="en-US"/>
+        </w:rPr>
+        <w:t>) &amp;&amp; (</w:t>
+      </w:r>
+      <w:r>
+        <w:rPr>
+          <w:rFonts w:ascii="Consolas" w:hAnsi="Consolas" w:cs="Consolas"/>
+          <w:color w:val="000000"/>
+          <w:sz w:val="19"/>
+          <w:szCs w:val="19"/>
+          <w:lang w:val="en-US"/>
+        </w:rPr>
+        <w:t>b</w:t>
+      </w:r>
+      <w:r>
+        <w:rPr>
+          <w:rFonts w:ascii="Consolas" w:hAnsi="Consolas" w:cs="Consolas"/>
+          <w:color w:val="000000"/>
+          <w:sz w:val="19"/>
+          <w:szCs w:val="19"/>
+          <w:lang w:val="en-US"/>
+        </w:rPr>
+        <w:t xml:space="preserve"> &gt; </w:t>
+      </w:r>
+      <w:r>
+        <w:rPr>
+          <w:rFonts w:ascii="Consolas" w:hAnsi="Consolas" w:cs="Consolas"/>
+          <w:color w:val="000000"/>
+          <w:sz w:val="19"/>
+          <w:szCs w:val="19"/>
+          <w:lang w:val="en-US"/>
+        </w:rPr>
+        <w:t>c</w:t>
+      </w:r>
+      <w:r>
+        <w:rPr>
+          <w:rFonts w:ascii="Consolas" w:hAnsi="Consolas" w:cs="Consolas"/>
+          <w:color w:val="000000"/>
+          <w:sz w:val="19"/>
+          <w:szCs w:val="19"/>
+          <w:lang w:val="en-US"/>
+        </w:rPr>
+        <w:t>))</w:t>
+      </w:r>
+      <w:r>
+        <w:rPr>
+          <w:rFonts w:ascii="Consolas" w:hAnsi="Consolas" w:cs="Consolas"/>
+          <w:color w:val="000000"/>
+          <w:sz w:val="19"/>
+          <w:szCs w:val="19"/>
+          <w:lang w:val="en-US"/>
+        </w:rPr>
+        <w:t xml:space="preserve"> || ((</w:t>
+      </w:r>
+      <w:r>
+        <w:rPr>
+          <w:rFonts w:ascii="Consolas" w:hAnsi="Consolas" w:cs="Consolas"/>
+          <w:color w:val="000000"/>
+          <w:sz w:val="19"/>
+          <w:szCs w:val="19"/>
+          <w:lang w:val="en-US"/>
+        </w:rPr>
+        <w:t>a</w:t>
+      </w:r>
+      <w:r>
+        <w:rPr>
+          <w:rFonts w:ascii="Consolas" w:hAnsi="Consolas" w:cs="Consolas"/>
+          <w:color w:val="000000"/>
+          <w:sz w:val="19"/>
+          <w:szCs w:val="19"/>
+          <w:lang w:val="en-US"/>
+        </w:rPr>
+        <w:t xml:space="preserve"> &lt; </w:t>
+      </w:r>
+      <w:r>
+        <w:rPr>
+          <w:rFonts w:ascii="Consolas" w:hAnsi="Consolas" w:cs="Consolas"/>
+          <w:color w:val="000000"/>
+          <w:sz w:val="19"/>
+          <w:szCs w:val="19"/>
+          <w:lang w:val="en-US"/>
+        </w:rPr>
+        <w:t>b</w:t>
+      </w:r>
+      <w:r>
+        <w:rPr>
+          <w:rFonts w:ascii="Consolas" w:hAnsi="Consolas" w:cs="Consolas"/>
+          <w:color w:val="000000"/>
+          <w:sz w:val="19"/>
+          <w:szCs w:val="19"/>
+          <w:lang w:val="en-US"/>
+        </w:rPr>
+        <w:t>) &amp;&amp; (</w:t>
+      </w:r>
+      <w:r>
+        <w:rPr>
+          <w:rFonts w:ascii="Consolas" w:hAnsi="Consolas" w:cs="Consolas"/>
+          <w:color w:val="000000"/>
+          <w:sz w:val="19"/>
+          <w:szCs w:val="19"/>
+          <w:lang w:val="en-US"/>
+        </w:rPr>
+        <w:t>b</w:t>
+      </w:r>
+      <w:r>
+        <w:rPr>
+          <w:rFonts w:ascii="Consolas" w:hAnsi="Consolas" w:cs="Consolas"/>
+          <w:color w:val="000000"/>
+          <w:sz w:val="19"/>
+          <w:szCs w:val="19"/>
+          <w:lang w:val="en-US"/>
+        </w:rPr>
+        <w:t xml:space="preserve"> &lt; </w:t>
+      </w:r>
+      <w:r>
+        <w:rPr>
+          <w:rFonts w:ascii="Consolas" w:hAnsi="Consolas" w:cs="Consolas"/>
+          <w:color w:val="000000"/>
+          <w:sz w:val="19"/>
+          <w:szCs w:val="19"/>
+          <w:lang w:val="en-US"/>
+        </w:rPr>
+        <w:t>c</w:t>
+      </w:r>
+      <w:r>
+        <w:rPr>
+          <w:rFonts w:ascii="Consolas" w:hAnsi="Consolas" w:cs="Consolas"/>
+          <w:color w:val="000000"/>
+          <w:sz w:val="19"/>
+          <w:szCs w:val="19"/>
+          <w:lang w:val="en-US"/>
+        </w:rPr>
+        <w:t>)</w:t>
       </w:r>
       <w:proofErr w:type="gramStart"/>
       <w:r>
@@ -3057,7 +3285,7 @@
           <w:szCs w:val="19"/>
           <w:lang w:val="en-US"/>
         </w:rPr>
-        <w:t>printf</w:t>
+        <w:t>cout</w:t>
       </w:r>
       <w:proofErr w:type="spellEnd"/>
       <w:r>
@@ -3068,7 +3296,7 @@
           <w:szCs w:val="19"/>
           <w:lang w:val="en-US"/>
         </w:rPr>
-        <w:t>(</w:t>
+        <w:t>&lt;&lt;</w:t>
       </w:r>
       <w:r>
         <w:rPr>
@@ -3078,17 +3306,57 @@
           <w:szCs w:val="19"/>
           <w:lang w:val="en-US"/>
         </w:rPr>
-        <w:t>"true\n"</w:t>
-      </w:r>
-      <w:r>
-        <w:rPr>
-          <w:rFonts w:ascii="Consolas" w:hAnsi="Consolas" w:cs="Consolas"/>
-          <w:color w:val="000000"/>
-          <w:sz w:val="19"/>
-          <w:szCs w:val="19"/>
-          <w:lang w:val="en-US"/>
-        </w:rPr>
-        <w:t xml:space="preserve">) : </w:t>
+        <w:t>"</w:t>
+      </w:r>
+      <w:r>
+        <w:rPr>
+          <w:rFonts w:ascii="Consolas" w:hAnsi="Consolas" w:cs="Consolas"/>
+          <w:color w:val="A31515"/>
+          <w:sz w:val="19"/>
+          <w:szCs w:val="19"/>
+          <w:lang w:val="en-US"/>
+        </w:rPr>
+        <w:t>true</w:t>
+      </w:r>
+      <w:r>
+        <w:rPr>
+          <w:rFonts w:ascii="Consolas" w:hAnsi="Consolas" w:cs="Consolas"/>
+          <w:color w:val="A31515"/>
+          <w:sz w:val="19"/>
+          <w:szCs w:val="19"/>
+          <w:lang w:val="en-US"/>
+        </w:rPr>
+        <w:t>\</w:t>
+      </w:r>
+      <w:r>
+        <w:rPr>
+          <w:rFonts w:ascii="Consolas" w:hAnsi="Consolas" w:cs="Consolas"/>
+          <w:color w:val="A31515"/>
+          <w:sz w:val="19"/>
+          <w:szCs w:val="19"/>
+          <w:lang w:val="en-US"/>
+        </w:rPr>
+        <w:t>n</w:t>
+      </w:r>
+      <w:r>
+        <w:rPr>
+          <w:rFonts w:ascii="Consolas" w:hAnsi="Consolas" w:cs="Consolas"/>
+          <w:color w:val="A31515"/>
+          <w:sz w:val="19"/>
+          <w:szCs w:val="19"/>
+          <w:lang w:val="en-US"/>
+        </w:rPr>
+        <w:t>"</w:t>
+      </w:r>
+      <w:r>
+        <w:rPr>
+          <w:rFonts w:ascii="Consolas" w:hAnsi="Consolas" w:cs="Consolas"/>
+          <w:color w:val="000000"/>
+          <w:sz w:val="19"/>
+          <w:szCs w:val="19"/>
+          <w:lang w:val="en-US"/>
+        </w:rPr>
+        <w:t xml:space="preserve"> : </w:t>
       </w:r>
       <w:proofErr w:type="spellStart"/>
       <w:r>
@@ -3099,7 +3367,7 @@
           <w:szCs w:val="19"/>
           <w:lang w:val="en-US"/>
         </w:rPr>
-        <w:t>printf</w:t>
+        <w:t>cout</w:t>
       </w:r>
       <w:proofErr w:type="spellEnd"/>
       <w:r>
@@ -3110,7 +3378,7 @@
           <w:szCs w:val="19"/>
           <w:lang w:val="en-US"/>
         </w:rPr>
-        <w:t>(</w:t>
+        <w:t>&lt;&lt;</w:t>
       </w:r>
       <w:r>
         <w:rPr>
@@ -3120,17 +3388,57 @@
           <w:szCs w:val="19"/>
           <w:lang w:val="en-US"/>
         </w:rPr>
-        <w:t>"false\n"</w:t>
-      </w:r>
-      <w:r>
-        <w:rPr>
-          <w:rFonts w:ascii="Consolas" w:hAnsi="Consolas" w:cs="Consolas"/>
-          <w:color w:val="000000"/>
-          <w:sz w:val="19"/>
-          <w:szCs w:val="19"/>
-          <w:lang w:val="en-US"/>
-        </w:rPr>
-        <w:t>);</w:t>
+        <w:t>"</w:t>
+      </w:r>
+      <w:r>
+        <w:rPr>
+          <w:rFonts w:ascii="Consolas" w:hAnsi="Consolas" w:cs="Consolas"/>
+          <w:color w:val="A31515"/>
+          <w:sz w:val="19"/>
+          <w:szCs w:val="19"/>
+          <w:lang w:val="en-US"/>
+        </w:rPr>
+        <w:t>false</w:t>
+      </w:r>
+      <w:r>
+        <w:rPr>
+          <w:rFonts w:ascii="Consolas" w:hAnsi="Consolas" w:cs="Consolas"/>
+          <w:color w:val="A31515"/>
+          <w:sz w:val="19"/>
+          <w:szCs w:val="19"/>
+          <w:lang w:val="en-US"/>
+        </w:rPr>
+        <w:t>\</w:t>
+      </w:r>
+      <w:r>
+        <w:rPr>
+          <w:rFonts w:ascii="Consolas" w:hAnsi="Consolas" w:cs="Consolas"/>
+          <w:color w:val="A31515"/>
+          <w:sz w:val="19"/>
+          <w:szCs w:val="19"/>
+          <w:lang w:val="en-US"/>
+        </w:rPr>
+        <w:t>n</w:t>
+      </w:r>
+      <w:r>
+        <w:rPr>
+          <w:rFonts w:ascii="Consolas" w:hAnsi="Consolas" w:cs="Consolas"/>
+          <w:color w:val="A31515"/>
+          <w:sz w:val="19"/>
+          <w:szCs w:val="19"/>
+          <w:lang w:val="en-US"/>
+        </w:rPr>
+        <w:t>"</w:t>
+      </w:r>
+      <w:r>
+        <w:rPr>
+          <w:rFonts w:ascii="Consolas" w:hAnsi="Consolas" w:cs="Consolas"/>
+          <w:color w:val="000000"/>
+          <w:sz w:val="19"/>
+          <w:szCs w:val="19"/>
+          <w:lang w:val="en-US"/>
+        </w:rPr>
+        <w:t>;</w:t>
       </w:r>
     </w:p>
     <w:p>
@@ -3786,6 +4094,16 @@
         </w:rPr>
         <w:t>main</w:t>
       </w:r>
+      <w:r>
+        <w:rPr>
+          <w:rFonts w:ascii="Consolas" w:hAnsi="Consolas" w:cs="Consolas"/>
+          <w:color w:val="000000"/>
+          <w:sz w:val="19"/>
+          <w:szCs w:val="19"/>
+          <w:lang w:val="en-US"/>
+        </w:rPr>
+        <w:t>(</w:t>
+      </w:r>
       <w:proofErr w:type="gramEnd"/>
       <w:r>
         <w:rPr>
@@ -3795,7 +4113,7 @@
           <w:szCs w:val="19"/>
           <w:lang w:val="en-US"/>
         </w:rPr>
-        <w:t>()</w:t>
+        <w:t>)</w:t>
       </w:r>
     </w:p>
     <w:p>
@@ -4024,7 +4342,6 @@
           <w:color w:val="008000"/>
           <w:sz w:val="19"/>
           <w:szCs w:val="19"/>
-          <w:lang w:val="en-US"/>
         </w:rPr>
       </w:pPr>
       <w:r>
@@ -4033,7 +4350,6 @@
           <w:color w:val="008000"/>
           <w:sz w:val="19"/>
           <w:szCs w:val="19"/>
-          <w:lang w:val="en-US"/>
         </w:rPr>
         <w:t>//</w:t>
       </w:r>
@@ -4052,7 +4368,6 @@
           <w:color w:val="008000"/>
           <w:sz w:val="19"/>
           <w:szCs w:val="19"/>
-          <w:lang w:val="en-US"/>
         </w:rPr>
         <w:t xml:space="preserve"> </w:t>
       </w:r>
@@ -4073,7 +4388,6 @@
           <w:color w:val="008000"/>
           <w:sz w:val="19"/>
           <w:szCs w:val="19"/>
-          <w:lang w:val="en-US"/>
         </w:rPr>
         <w:t xml:space="preserve"> </w:t>
       </w:r>
@@ -4105,7 +4419,6 @@
           <w:color w:val="000000"/>
           <w:sz w:val="19"/>
           <w:szCs w:val="19"/>
-          <w:lang w:val="en-US"/>
         </w:rPr>
         <w:tab/>
       </w:r>
@@ -4322,7 +4635,7 @@
           <w:szCs w:val="19"/>
           <w:lang w:val="en-US"/>
         </w:rPr>
-        <w:t>cout</w:t>
+        <w:t>printf</w:t>
       </w:r>
       <w:proofErr w:type="spellEnd"/>
       <w:r>
@@ -4338,86 +4651,44 @@
       <w:r>
         <w:rPr>
           <w:rFonts w:ascii="Consolas" w:hAnsi="Consolas" w:cs="Consolas"/>
-          <w:color w:val="008080"/>
-          <w:sz w:val="19"/>
-          <w:szCs w:val="19"/>
-          <w:lang w:val="en-US"/>
-        </w:rPr>
-        <w:t>&lt;</w:t>
-      </w:r>
-      <w:proofErr w:type="gramStart"/>
-      <w:r>
-        <w:rPr>
-          <w:rFonts w:ascii="Consolas" w:hAnsi="Consolas" w:cs="Consolas"/>
-          <w:color w:val="008080"/>
-          <w:sz w:val="19"/>
-          <w:szCs w:val="19"/>
-          <w:lang w:val="en-US"/>
-        </w:rPr>
-        <w:t>&lt;</w:t>
-      </w:r>
-      <w:r>
-        <w:rPr>
-          <w:rFonts w:ascii="Consolas" w:hAnsi="Consolas" w:cs="Consolas"/>
-          <w:color w:val="000000"/>
-          <w:sz w:val="19"/>
-          <w:szCs w:val="19"/>
-          <w:lang w:val="en-US"/>
-        </w:rPr>
-        <w:t xml:space="preserve">  (</w:t>
-      </w:r>
-      <w:proofErr w:type="gramEnd"/>
-      <w:r>
-        <w:rPr>
-          <w:rFonts w:ascii="Consolas" w:hAnsi="Consolas" w:cs="Consolas"/>
-          <w:color w:val="000000"/>
-          <w:sz w:val="19"/>
-          <w:szCs w:val="19"/>
-          <w:lang w:val="en-US"/>
-        </w:rPr>
-        <w:t xml:space="preserve">((a &gt; b)&amp;&amp;(b &gt; c))||((a &lt; b)&amp;&amp;(b &lt; c))) </w:t>
-      </w:r>
-      <w:r>
-        <w:rPr>
-          <w:rFonts w:ascii="Consolas" w:hAnsi="Consolas" w:cs="Consolas"/>
-          <w:color w:val="008080"/>
-          <w:sz w:val="19"/>
-          <w:szCs w:val="19"/>
-          <w:lang w:val="en-US"/>
-        </w:rPr>
-        <w:t>&lt;&lt;</w:t>
-      </w:r>
-      <w:r>
-        <w:rPr>
-          <w:rFonts w:ascii="Consolas" w:hAnsi="Consolas" w:cs="Consolas"/>
-          <w:color w:val="000000"/>
-          <w:sz w:val="19"/>
-          <w:szCs w:val="19"/>
-          <w:lang w:val="en-US"/>
-        </w:rPr>
-        <w:t xml:space="preserve"> </w:t>
-      </w:r>
-      <w:proofErr w:type="spellStart"/>
-      <w:r>
-        <w:rPr>
-          <w:rFonts w:ascii="Consolas" w:hAnsi="Consolas" w:cs="Consolas"/>
-          <w:color w:val="000000"/>
-          <w:sz w:val="19"/>
-          <w:szCs w:val="19"/>
-          <w:lang w:val="en-US"/>
-        </w:rPr>
-        <w:t>endl</w:t>
-      </w:r>
-      <w:proofErr w:type="spellEnd"/>
-      <w:r>
-        <w:rPr>
-          <w:rFonts w:ascii="Consolas" w:hAnsi="Consolas" w:cs="Consolas"/>
-          <w:color w:val="000000"/>
-          <w:sz w:val="19"/>
-          <w:szCs w:val="19"/>
-          <w:lang w:val="en-US"/>
-        </w:rPr>
-        <w:t>;</w:t>
+          <w:color w:val="000000"/>
+          <w:sz w:val="19"/>
+          <w:szCs w:val="19"/>
+          <w:lang w:val="en-US"/>
+        </w:rPr>
+        <w:t>(</w:t>
+      </w:r>
+      <w:r>
+        <w:rPr>
+          <w:rFonts w:ascii="Consolas" w:hAnsi="Consolas" w:cs="Consolas"/>
+          <w:color w:val="000000"/>
+          <w:sz w:val="19"/>
+          <w:szCs w:val="19"/>
+          <w:lang w:val="en-US"/>
+        </w:rPr>
+        <w:t>(((a &gt; b)&amp;&amp;(b &gt; c))||((a &lt; b)&amp;&amp;(b &lt; c)))</w:t>
+      </w:r>
+      <w:r>
+        <w:rPr>
+          <w:rFonts w:ascii="Consolas" w:hAnsi="Consolas" w:cs="Consolas"/>
+          <w:color w:val="000000"/>
+          <w:sz w:val="19"/>
+          <w:szCs w:val="19"/>
+          <w:lang w:val="en-US"/>
+        </w:rPr>
+        <w:t>)</w:t>
+      </w:r>
+      <w:bookmarkStart w:id="0" w:name="_GoBack"/>
+      <w:bookmarkEnd w:id="0"/>
+      <w:r>
+        <w:rPr>
+          <w:rFonts w:ascii="Consolas" w:hAnsi="Consolas" w:cs="Consolas"/>
+          <w:color w:val="000000"/>
+          <w:sz w:val="19"/>
+          <w:szCs w:val="19"/>
+          <w:lang w:val="en-US"/>
+        </w:rPr>
+        <w:t xml:space="preserve"> ;</w:t>
       </w:r>
     </w:p>
     <w:p>
@@ -7591,7 +7862,7 @@
 </file>
 
 <file path=customXml/itemProps1.xml><?xml version="1.0" encoding="utf-8"?>
-<ds:datastoreItem xmlns:ds="http://schemas.openxmlformats.org/officeDocument/2006/customXml" ds:itemID="{DD344122-A6FA-4350-BF61-DA978BCCF4D4}">
+<ds:datastoreItem xmlns:ds="http://schemas.openxmlformats.org/officeDocument/2006/customXml" ds:itemID="{32795F99-7938-4816-A74D-54BB7C50C698}">
   <ds:schemaRefs>
     <ds:schemaRef ds:uri="http://schemas.openxmlformats.org/officeDocument/2006/bibliography"/>
   </ds:schemaRefs>

</xml_diff>